<commit_message>
add create_user, create_account, update_login, update_cash_flow procedures
</commit_message>
<xml_diff>
--- a/Alec_Schneider_Project Post Part 1.docx
+++ b/Alec_Schneider_Project Post Part 1.docx
@@ -189,7 +189,15 @@
         <w:t xml:space="preserve">account balances, incomes, and expenses to </w:t>
       </w:r>
       <w:r>
-        <w:t xml:space="preserve">receive quick and simple to understand feedback about their financial health in order to </w:t>
+        <w:t xml:space="preserve">receive quick and simple to understand feedback about their financial health </w:t>
+      </w:r>
+      <w:proofErr w:type="gramStart"/>
+      <w:r>
+        <w:t>in order to</w:t>
+      </w:r>
+      <w:proofErr w:type="gramEnd"/>
+      <w:r>
+        <w:t xml:space="preserve"> </w:t>
       </w:r>
       <w:r>
         <w:t>create a better world for themselves and others</w:t>
@@ -524,7 +532,23 @@
           <w:szCs w:val="36"/>
         </w:rPr>
         <w:lastRenderedPageBreak/>
-        <w:t>What Would I Want To Know?</w:t>
+        <w:t xml:space="preserve">What Would I Want </w:t>
+      </w:r>
+      <w:proofErr w:type="gramStart"/>
+      <w:r>
+        <w:rPr>
+          <w:sz w:val="36"/>
+          <w:szCs w:val="36"/>
+        </w:rPr>
+        <w:t>To</w:t>
+      </w:r>
+      <w:proofErr w:type="gramEnd"/>
+      <w:r>
+        <w:rPr>
+          <w:sz w:val="36"/>
+          <w:szCs w:val="36"/>
+        </w:rPr>
+        <w:t xml:space="preserve"> Know?</w:t>
       </w:r>
     </w:p>
     <w:p>
@@ -562,8 +586,13 @@
         <w:t xml:space="preserve"> </w:t>
       </w:r>
       <w:proofErr w:type="spellStart"/>
-      <w:r>
-        <w:t>dbo.debt_to_income_ratios</w:t>
+      <w:proofErr w:type="gramStart"/>
+      <w:r>
+        <w:t>dbo.debt</w:t>
+      </w:r>
+      <w:proofErr w:type="gramEnd"/>
+      <w:r>
+        <w:t>_to_income_ratios</w:t>
       </w:r>
       <w:proofErr w:type="spellEnd"/>
     </w:p>
@@ -705,10 +734,10 @@
           <w:noProof/>
         </w:rPr>
         <w:drawing>
-          <wp:inline distT="0" distB="0" distL="0" distR="0" wp14:anchorId="7EDD0DA8" wp14:editId="52B344E5">
-            <wp:extent cx="5943600" cy="5152390"/>
-            <wp:effectExtent l="0" t="0" r="0" b="0"/>
-            <wp:docPr id="2" name="Picture 2" descr="A screenshot of a cell phone&#10;&#10;Description automatically generated"/>
+          <wp:inline distT="0" distB="0" distL="0" distR="0" wp14:anchorId="12FDAA02" wp14:editId="5E3213C7">
+            <wp:extent cx="5943600" cy="5057775"/>
+            <wp:effectExtent l="0" t="0" r="0" b="9525"/>
+            <wp:docPr id="8" name="Picture 8" descr="A screenshot of a cell phone&#10;&#10;Description automatically generated"/>
             <wp:cNvGraphicFramePr>
               <a:graphicFrameLocks xmlns:a="http://schemas.openxmlformats.org/drawingml/2006/main" noChangeAspect="1"/>
             </wp:cNvGraphicFramePr>
@@ -716,7 +745,7 @@
               <a:graphicData uri="http://schemas.openxmlformats.org/drawingml/2006/picture">
                 <pic:pic xmlns:pic="http://schemas.openxmlformats.org/drawingml/2006/picture">
                   <pic:nvPicPr>
-                    <pic:cNvPr id="2" name="IST659 Database Project - Conceptual-Conceptual Model (1).png"/>
+                    <pic:cNvPr id="8" name="Picture 8" descr="A screenshot of a cell phone&#10;&#10;Description automatically generated"/>
                     <pic:cNvPicPr/>
                   </pic:nvPicPr>
                   <pic:blipFill>
@@ -734,7 +763,7 @@
                   <pic:spPr>
                     <a:xfrm>
                       <a:off x="0" y="0"/>
-                      <a:ext cx="5943600" cy="5152390"/>
+                      <a:ext cx="5943600" cy="5057775"/>
                     </a:xfrm>
                     <a:prstGeom prst="rect">
                       <a:avLst/>
@@ -747,8 +776,6 @@
         </w:drawing>
       </w:r>
     </w:p>
-    <w:p/>
-    <w:p/>
     <w:p>
       <w:pPr>
         <w:pStyle w:val="Heading2"/>
@@ -762,6 +789,7 @@
           <w:sz w:val="36"/>
           <w:szCs w:val="36"/>
         </w:rPr>
+        <w:lastRenderedPageBreak/>
         <w:t>Logical Model</w:t>
       </w:r>
     </w:p>
@@ -839,6 +867,7 @@
           <w:sz w:val="36"/>
           <w:szCs w:val="36"/>
         </w:rPr>
+        <w:lastRenderedPageBreak/>
         <w:t>Physical Database Design</w:t>
       </w:r>
     </w:p>
@@ -1050,6 +1079,7 @@
         <w:tab/>
       </w:r>
       <w:proofErr w:type="spellStart"/>
+      <w:proofErr w:type="gramStart"/>
       <w:r>
         <w:rPr>
           <w:rFonts w:ascii="Consolas" w:hAnsi="Consolas" w:cs="Consolas"/>
@@ -1075,7 +1105,17 @@
           <w:sz w:val="19"/>
           <w:szCs w:val="19"/>
         </w:rPr>
-        <w:t>users_id</w:t>
+        <w:t>users</w:t>
+      </w:r>
+      <w:proofErr w:type="gramEnd"/>
+      <w:r>
+        <w:rPr>
+          <w:rFonts w:ascii="Consolas" w:hAnsi="Consolas" w:cs="Consolas"/>
+          <w:color w:val="000000"/>
+          <w:sz w:val="19"/>
+          <w:szCs w:val="19"/>
+        </w:rPr>
+        <w:t>_id</w:t>
       </w:r>
       <w:proofErr w:type="spellEnd"/>
       <w:r>
@@ -1128,6 +1168,7 @@
         </w:rPr>
         <w:tab/>
       </w:r>
+      <w:proofErr w:type="gramStart"/>
       <w:r>
         <w:rPr>
           <w:rFonts w:ascii="Consolas" w:hAnsi="Consolas" w:cs="Consolas"/>
@@ -1147,6 +1188,7 @@
         <w:t>(</w:t>
       </w:r>
       <w:proofErr w:type="spellStart"/>
+      <w:proofErr w:type="gramEnd"/>
       <w:r>
         <w:rPr>
           <w:rFonts w:ascii="Consolas" w:hAnsi="Consolas" w:cs="Consolas"/>
@@ -1611,6 +1653,7 @@
         <w:t xml:space="preserve"> </w:t>
       </w:r>
       <w:proofErr w:type="spellStart"/>
+      <w:proofErr w:type="gramStart"/>
       <w:r>
         <w:rPr>
           <w:rFonts w:ascii="Consolas" w:hAnsi="Consolas" w:cs="Consolas"/>
@@ -1636,7 +1679,17 @@
           <w:sz w:val="19"/>
           <w:szCs w:val="19"/>
         </w:rPr>
-        <w:t>users_id</w:t>
+        <w:t>users</w:t>
+      </w:r>
+      <w:proofErr w:type="gramEnd"/>
+      <w:r>
+        <w:rPr>
+          <w:rFonts w:ascii="Consolas" w:hAnsi="Consolas" w:cs="Consolas"/>
+          <w:color w:val="000000"/>
+          <w:sz w:val="19"/>
+          <w:szCs w:val="19"/>
+        </w:rPr>
+        <w:t>_id</w:t>
       </w:r>
       <w:proofErr w:type="spellEnd"/>
       <w:r>
@@ -2237,7 +2290,17 @@
           <w:sz w:val="19"/>
           <w:szCs w:val="19"/>
         </w:rPr>
-        <w:t>user_debt_to_income</w:t>
+        <w:t>user_debt_to_</w:t>
+      </w:r>
+      <w:proofErr w:type="gramStart"/>
+      <w:r>
+        <w:rPr>
+          <w:rFonts w:ascii="Consolas" w:hAnsi="Consolas" w:cs="Consolas"/>
+          <w:color w:val="000000"/>
+          <w:sz w:val="19"/>
+          <w:szCs w:val="19"/>
+        </w:rPr>
+        <w:t>income</w:t>
       </w:r>
       <w:proofErr w:type="spellEnd"/>
       <w:r>
@@ -2249,6 +2312,7 @@
         </w:rPr>
         <w:t>(</w:t>
       </w:r>
+      <w:proofErr w:type="gramEnd"/>
       <w:r>
         <w:rPr>
           <w:rFonts w:ascii="Consolas" w:hAnsi="Consolas" w:cs="Consolas"/>
@@ -2308,6 +2372,7 @@
         </w:rPr>
         <w:t xml:space="preserve"> </w:t>
       </w:r>
+      <w:proofErr w:type="gramStart"/>
       <w:r>
         <w:rPr>
           <w:rFonts w:ascii="Consolas" w:hAnsi="Consolas" w:cs="Consolas"/>
@@ -2326,6 +2391,7 @@
         </w:rPr>
         <w:t>(</w:t>
       </w:r>
+      <w:proofErr w:type="gramEnd"/>
       <w:r>
         <w:rPr>
           <w:rFonts w:ascii="Consolas" w:hAnsi="Consolas" w:cs="Consolas"/>
@@ -2444,6 +2510,7 @@
         </w:rPr>
         <w:t xml:space="preserve"> @returnVal </w:t>
       </w:r>
+      <w:proofErr w:type="gramStart"/>
       <w:r>
         <w:rPr>
           <w:rFonts w:ascii="Consolas" w:hAnsi="Consolas" w:cs="Consolas"/>
@@ -2462,6 +2529,7 @@
         </w:rPr>
         <w:t>(</w:t>
       </w:r>
+      <w:proofErr w:type="gramEnd"/>
       <w:r>
         <w:rPr>
           <w:rFonts w:ascii="Consolas" w:hAnsi="Consolas" w:cs="Consolas"/>
@@ -2850,6 +2918,7 @@
         <w:tab/>
       </w:r>
       <w:proofErr w:type="spellStart"/>
+      <w:proofErr w:type="gramStart"/>
       <w:r>
         <w:rPr>
           <w:rFonts w:ascii="Consolas" w:hAnsi="Consolas" w:cs="Consolas"/>
@@ -2875,7 +2944,17 @@
           <w:sz w:val="19"/>
           <w:szCs w:val="19"/>
         </w:rPr>
-        <w:t>debt_to_income_ratios</w:t>
+        <w:t>debt</w:t>
+      </w:r>
+      <w:proofErr w:type="gramEnd"/>
+      <w:r>
+        <w:rPr>
+          <w:rFonts w:ascii="Consolas" w:hAnsi="Consolas" w:cs="Consolas"/>
+          <w:color w:val="000000"/>
+          <w:sz w:val="19"/>
+          <w:szCs w:val="19"/>
+        </w:rPr>
+        <w:t>_to_income_ratios</w:t>
       </w:r>
       <w:proofErr w:type="spellEnd"/>
     </w:p>
@@ -3254,7 +3333,6 @@
           <w:sz w:val="19"/>
           <w:szCs w:val="19"/>
         </w:rPr>
-        <w:lastRenderedPageBreak/>
         <w:tab/>
       </w:r>
       <w:proofErr w:type="spellStart"/>
@@ -3397,6 +3475,7 @@
           <w:sz w:val="19"/>
           <w:szCs w:val="19"/>
         </w:rPr>
+        <w:lastRenderedPageBreak/>
         <w:tab/>
         <w:t>users</w:t>
       </w:r>
@@ -3667,7 +3746,17 @@
           <w:sz w:val="19"/>
           <w:szCs w:val="19"/>
         </w:rPr>
-        <w:t>row_number</w:t>
+        <w:t>row_</w:t>
+      </w:r>
+      <w:proofErr w:type="gramStart"/>
+      <w:r>
+        <w:rPr>
+          <w:rFonts w:ascii="Consolas" w:hAnsi="Consolas" w:cs="Consolas"/>
+          <w:color w:val="FF00FF"/>
+          <w:sz w:val="19"/>
+          <w:szCs w:val="19"/>
+        </w:rPr>
+        <w:t>number</w:t>
       </w:r>
       <w:proofErr w:type="spellEnd"/>
       <w:r>
@@ -3677,7 +3766,17 @@
           <w:sz w:val="19"/>
           <w:szCs w:val="19"/>
         </w:rPr>
-        <w:t>()</w:t>
+        <w:t>(</w:t>
+      </w:r>
+      <w:proofErr w:type="gramEnd"/>
+      <w:r>
+        <w:rPr>
+          <w:rFonts w:ascii="Consolas" w:hAnsi="Consolas" w:cs="Consolas"/>
+          <w:color w:val="808080"/>
+          <w:sz w:val="19"/>
+          <w:szCs w:val="19"/>
+        </w:rPr>
+        <w:t>)</w:t>
       </w:r>
       <w:r>
         <w:rPr>
@@ -3874,7 +3973,17 @@
           <w:sz w:val="19"/>
           <w:szCs w:val="19"/>
         </w:rPr>
-        <w:t>cash_flow_updates</w:t>
+        <w:t>cash_flow_</w:t>
+      </w:r>
+      <w:proofErr w:type="gramStart"/>
+      <w:r>
+        <w:rPr>
+          <w:rFonts w:ascii="Consolas" w:hAnsi="Consolas" w:cs="Consolas"/>
+          <w:color w:val="000000"/>
+          <w:sz w:val="19"/>
+          <w:szCs w:val="19"/>
+        </w:rPr>
+        <w:t>updates</w:t>
       </w:r>
       <w:r>
         <w:rPr>
@@ -3892,7 +4001,17 @@
           <w:sz w:val="19"/>
           <w:szCs w:val="19"/>
         </w:rPr>
-        <w:t>cash_flow_update_date</w:t>
+        <w:t>cash</w:t>
+      </w:r>
+      <w:proofErr w:type="gramEnd"/>
+      <w:r>
+        <w:rPr>
+          <w:rFonts w:ascii="Consolas" w:hAnsi="Consolas" w:cs="Consolas"/>
+          <w:color w:val="000000"/>
+          <w:sz w:val="19"/>
+          <w:szCs w:val="19"/>
+        </w:rPr>
+        <w:t>_flow_update_date</w:t>
       </w:r>
       <w:proofErr w:type="spellEnd"/>
       <w:r>
@@ -4133,7 +4252,17 @@
           <w:sz w:val="19"/>
           <w:szCs w:val="19"/>
         </w:rPr>
-        <w:t>cash_flow</w:t>
+        <w:t>cash_</w:t>
+      </w:r>
+      <w:proofErr w:type="gramStart"/>
+      <w:r>
+        <w:rPr>
+          <w:rFonts w:ascii="Consolas" w:hAnsi="Consolas" w:cs="Consolas"/>
+          <w:color w:val="000000"/>
+          <w:sz w:val="19"/>
+          <w:szCs w:val="19"/>
+        </w:rPr>
+        <w:t>flow</w:t>
       </w:r>
       <w:r>
         <w:rPr>
@@ -4151,7 +4280,17 @@
           <w:sz w:val="19"/>
           <w:szCs w:val="19"/>
         </w:rPr>
-        <w:t>cash_flow_id</w:t>
+        <w:t>cash</w:t>
+      </w:r>
+      <w:proofErr w:type="gramEnd"/>
+      <w:r>
+        <w:rPr>
+          <w:rFonts w:ascii="Consolas" w:hAnsi="Consolas" w:cs="Consolas"/>
+          <w:color w:val="000000"/>
+          <w:sz w:val="19"/>
+          <w:szCs w:val="19"/>
+        </w:rPr>
+        <w:t>_flow_id</w:t>
       </w:r>
       <w:proofErr w:type="spellEnd"/>
       <w:r>
@@ -4318,7 +4457,7 @@
         <v:path o:extrusionok="f" gradientshapeok="t" o:connecttype="rect"/>
         <o:lock v:ext="edit" aspectratio="t"/>
       </v:shapetype>
-      <v:shape id="_x0000_i1126" type="#_x0000_t75" style="width:312pt;height:207.75pt" o:bullet="t">
+      <v:shape id="_x0000_i1055" type="#_x0000_t75" style="width:312.3pt;height:207.65pt" o:bullet="t">
         <v:imagedata r:id="rId1" o:title="stack of 100s"/>
       </v:shape>
     </w:pict>

</xml_diff>